<commit_message>
add new line babui
</commit_message>
<xml_diff>
--- a/Bujhina.docx
+++ b/Bujhina.docx
@@ -17,7 +17,19 @@
     </w:p>
     <w:p>
       <w:r>
-        <w:t xml:space="preserve"> efewfwefwef</w:t>
+        <w:t xml:space="preserve"> </w:t>
+      </w:r>
+      <w:r>
+        <w:t>E</w:t>
+      </w:r>
+      <w:r>
+        <w:t>fewfwefwef</w:t>
+      </w:r>
+    </w:p>
+    <w:p/>
+    <w:p>
+      <w:r>
+        <w:t>Hoisa babui</w:t>
       </w:r>
       <w:bookmarkStart w:id="0" w:name="_GoBack"/>
       <w:bookmarkEnd w:id="0"/>

</xml_diff>